<commit_message>
update program and condition
</commit_message>
<xml_diff>
--- a/Program/user_manual.docx
+++ b/Program/user_manual.docx
@@ -171,7 +171,15 @@
           <w:sz w:val="32"/>
           <w:szCs w:val="32"/>
         </w:rPr>
-        <w:t>Python version 3.10</w:t>
+        <w:t>Python version 3.1</w:t>
+      </w:r>
+      <w:r>
+        <w:rPr>
+          <w:rFonts w:ascii="TH SarabunPSK" w:hAnsi="TH SarabunPSK" w:cs="TH SarabunPSK"/>
+          <w:sz w:val="32"/>
+          <w:szCs w:val="32"/>
+        </w:rPr>
+        <w:t>2</w:t>
       </w:r>
       <w:r>
         <w:rPr>
@@ -277,23 +285,13 @@
         </w:rPr>
         <w:t xml:space="preserve">ด้วยคำสั่ง </w:t>
       </w:r>
-      <w:proofErr w:type="spellStart"/>
-      <w:r>
-        <w:rPr>
-          <w:rFonts w:ascii="TH SarabunPSK" w:hAnsi="TH SarabunPSK" w:cs="TH SarabunPSK"/>
-          <w:sz w:val="32"/>
-          <w:szCs w:val="32"/>
-        </w:rPr>
-        <w:t>py</w:t>
-      </w:r>
-      <w:proofErr w:type="spellEnd"/>
-      <w:r>
-        <w:rPr>
-          <w:rFonts w:ascii="TH SarabunPSK" w:hAnsi="TH SarabunPSK" w:cs="TH SarabunPSK"/>
-          <w:sz w:val="32"/>
-          <w:szCs w:val="32"/>
-        </w:rPr>
-        <w:t xml:space="preserve"> -m pip install pandas</w:t>
+      <w:r>
+        <w:rPr>
+          <w:rFonts w:ascii="TH SarabunPSK" w:hAnsi="TH SarabunPSK" w:cs="TH SarabunPSK"/>
+          <w:sz w:val="32"/>
+          <w:szCs w:val="32"/>
+        </w:rPr>
+        <w:t>py -m pip install pandas</w:t>
       </w:r>
     </w:p>
     <w:p>
@@ -321,25 +319,7 @@
           <w:szCs w:val="32"/>
         </w:rPr>
         <w:tab/>
-        <w:t xml:space="preserve">- </w:t>
-      </w:r>
-      <w:proofErr w:type="spellStart"/>
-      <w:r>
-        <w:rPr>
-          <w:rFonts w:ascii="TH SarabunPSK" w:hAnsi="TH SarabunPSK" w:cs="TH SarabunPSK"/>
-          <w:sz w:val="32"/>
-          <w:szCs w:val="32"/>
-        </w:rPr>
-        <w:t>Openpyxl</w:t>
-      </w:r>
-      <w:proofErr w:type="spellEnd"/>
-      <w:r>
-        <w:rPr>
-          <w:rFonts w:ascii="TH SarabunPSK" w:hAnsi="TH SarabunPSK" w:cs="TH SarabunPSK"/>
-          <w:sz w:val="32"/>
-          <w:szCs w:val="32"/>
-        </w:rPr>
-        <w:t xml:space="preserve"> </w:t>
+        <w:t xml:space="preserve">- Openpyxl </w:t>
       </w:r>
       <w:r>
         <w:rPr>
@@ -350,25 +330,14 @@
         </w:rPr>
         <w:t xml:space="preserve">ด้วยคำสั่ง </w:t>
       </w:r>
-      <w:proofErr w:type="spellStart"/>
-      <w:r>
-        <w:rPr>
-          <w:rFonts w:ascii="TH SarabunPSK" w:hAnsi="TH SarabunPSK" w:cs="TH SarabunPSK"/>
-          <w:sz w:val="32"/>
-          <w:szCs w:val="32"/>
-        </w:rPr>
-        <w:t>py</w:t>
-      </w:r>
-      <w:proofErr w:type="spellEnd"/>
-      <w:r>
-        <w:rPr>
-          <w:rFonts w:ascii="TH SarabunPSK" w:hAnsi="TH SarabunPSK" w:cs="TH SarabunPSK"/>
-          <w:sz w:val="32"/>
-          <w:szCs w:val="32"/>
-        </w:rPr>
-        <w:t xml:space="preserve"> -m pip install </w:t>
-      </w:r>
-      <w:proofErr w:type="spellStart"/>
+      <w:r>
+        <w:rPr>
+          <w:rFonts w:ascii="TH SarabunPSK" w:hAnsi="TH SarabunPSK" w:cs="TH SarabunPSK"/>
+          <w:sz w:val="32"/>
+          <w:szCs w:val="32"/>
+        </w:rPr>
+        <w:t xml:space="preserve">py -m pip install </w:t>
+      </w:r>
       <w:r>
         <w:rPr>
           <w:rFonts w:ascii="TH SarabunPSK" w:hAnsi="TH SarabunPSK" w:cs="TH SarabunPSK"/>
@@ -377,7 +346,6 @@
         </w:rPr>
         <w:t>openpyxl</w:t>
       </w:r>
-      <w:proofErr w:type="spellEnd"/>
     </w:p>
     <w:p>
       <w:pPr>
@@ -1294,25 +1262,7 @@
           <w:sz w:val="32"/>
           <w:szCs w:val="32"/>
         </w:rPr>
-        <w:t xml:space="preserve">Program/ </w:t>
-      </w:r>
-      <w:proofErr w:type="spellStart"/>
-      <w:r>
-        <w:rPr>
-          <w:rFonts w:ascii="TH SarabunPSK" w:hAnsi="TH SarabunPSK" w:cs="TH SarabunPSK"/>
-          <w:sz w:val="32"/>
-          <w:szCs w:val="32"/>
-        </w:rPr>
-        <w:t>Filter_result</w:t>
-      </w:r>
-      <w:proofErr w:type="spellEnd"/>
-      <w:r>
-        <w:rPr>
-          <w:rFonts w:ascii="TH SarabunPSK" w:hAnsi="TH SarabunPSK" w:cs="TH SarabunPSK"/>
-          <w:sz w:val="32"/>
-          <w:szCs w:val="32"/>
-        </w:rPr>
-        <w:t xml:space="preserve"> </w:t>
+        <w:t xml:space="preserve">Program/ Filter_result </w:t>
       </w:r>
       <w:r>
         <w:rPr>

</xml_diff>